<commit_message>
Served docx via http and made some front end changes
</commit_message>
<xml_diff>
--- a/documents/report.docx
+++ b/documents/report.docx
@@ -12,7 +12,7 @@
     </w:p>
     <w:p>
       <w:r>
-        <w:t>12/26/1996</w:t>
+        <w:t>2008-02-04</w:t>
       </w:r>
     </w:p>
     <w:p>
@@ -20,22 +20,12 @@
         <w:pStyle w:val="Heading1"/>
       </w:pPr>
       <w:r>
-        <w:t>NY Yankees</w:t>
+        <w:t>Atlanta Braves</w:t>
       </w:r>
     </w:p>
     <w:p>
       <w:r>
-        <w:t>article1</w:t>
-      </w:r>
-    </w:p>
-    <w:p>
-      <w:r>
-        <w:t>article2</w:t>
-      </w:r>
-    </w:p>
-    <w:p>
-      <w:r>
-        <w:t>article3</w:t>
+        <w:t>3 networks to broadcast bulk of Braves games</w:t>
       </w:r>
     </w:p>
     <w:p>
@@ -43,22 +33,139 @@
         <w:pStyle w:val="Heading1"/>
       </w:pPr>
       <w:r>
-        <w:t>Boston Red Sox</w:t>
+        <w:t>Baltimore Orioles</w:t>
       </w:r>
     </w:p>
     <w:p>
       <w:r>
-        <w:t>article1</w:t>
+        <w:t>Bedard trade talks still in limbo</w:t>
+      </w:r>
+    </w:p>
+    <w:p>
+      <w:pPr>
+        <w:pStyle w:val="Heading1"/>
+      </w:pPr>
+      <w:r>
+        <w:t>Chicago Cubs</w:t>
       </w:r>
     </w:p>
     <w:p>
       <w:r>
-        <w:t>article2</w:t>
+        <w:t>Yes, you can have too much pitching</w:t>
+      </w:r>
+    </w:p>
+    <w:p>
+      <w:pPr>
+        <w:pStyle w:val="Heading1"/>
+      </w:pPr>
+      <w:r>
+        <w:t>Chicago White Sox</w:t>
       </w:r>
     </w:p>
     <w:p>
       <w:r>
-        <w:t>article3</w:t>
+        <w:t>Potentially, he’s special</w:t>
+      </w:r>
+    </w:p>
+    <w:p>
+      <w:pPr>
+        <w:pStyle w:val="Heading1"/>
+      </w:pPr>
+      <w:r>
+        <w:t>Los Angeles Dodgers</w:t>
+      </w:r>
+    </w:p>
+    <w:p>
+      <w:r>
+        <w:t>Kuroda’s impact is up in the air</w:t>
+      </w:r>
+    </w:p>
+    <w:p>
+      <w:pPr>
+        <w:pStyle w:val="Heading1"/>
+      </w:pPr>
+      <w:r>
+        <w:t>Minnesota Twins</w:t>
+      </w:r>
+    </w:p>
+    <w:p>
+      <w:r>
+        <w:t>Santana’s new world</w:t>
+      </w:r>
+    </w:p>
+    <w:p>
+      <w:pPr>
+        <w:pStyle w:val="Heading1"/>
+      </w:pPr>
+      <w:r>
+        <w:t>New York Mets</w:t>
+      </w:r>
+    </w:p>
+    <w:p>
+      <w:r>
+        <w:t>For Santana, big bucks mean big pressure</w:t>
+      </w:r>
+    </w:p>
+    <w:p>
+      <w:pPr>
+        <w:pStyle w:val="Heading1"/>
+      </w:pPr>
+      <w:r>
+        <w:t>New York Yankees</w:t>
+      </w:r>
+    </w:p>
+    <w:p>
+      <w:r>
+        <w:t>Clemens’s Lawyers Not Worried About What Pettitte Will Say</w:t>
+      </w:r>
+    </w:p>
+    <w:p>
+      <w:r>
+        <w:t>Andy Pettitte to make pitch to Feds</w:t>
+      </w:r>
+    </w:p>
+    <w:p>
+      <w:r>
+        <w:t>PETTITTE TO MEET CONGRESS</w:t>
+      </w:r>
+    </w:p>
+    <w:p>
+      <w:pPr>
+        <w:pStyle w:val="Heading1"/>
+      </w:pPr>
+      <w:r>
+        <w:t>Philadelphia Phillies</w:t>
+      </w:r>
+    </w:p>
+    <w:p>
+      <w:r>
+        <w:t>Phillies - Phils give Odalis Perez a look, but interest only ‘lukewarm’</w:t>
+      </w:r>
+    </w:p>
+    <w:p>
+      <w:pPr>
+        <w:pStyle w:val="Heading1"/>
+      </w:pPr>
+      <w:r>
+        <w:t>Pittsburgh Pirates</w:t>
+      </w:r>
+    </w:p>
+    <w:p>
+      <w:r>
+        <w:t>Bautista’s bat carries team to Caribbean win</w:t>
+      </w:r>
+    </w:p>
+    <w:p>
+      <w:pPr>
+        <w:pStyle w:val="Heading1"/>
+      </w:pPr>
+      <w:r>
+        <w:t>Seattle Mariners</w:t>
+      </w:r>
+    </w:p>
+    <w:p>
+      <w:r>
+        <w:t>Mariners inch closer to Bedard deal</w:t>
       </w:r>
     </w:p>
     <w:sectPr>

</xml_diff>